<commit_message>
feat: Fix HW3 && HW4, Update HW5(Pipeline Version)
</commit_message>
<xml_diff>
--- a/HW5_P76124265/doc/Report.docx
+++ b/HW5_P76124265/doc/Report.docx
@@ -44,24 +44,26 @@
     </w:p>
     <w:tbl>
       <w:tblPr>
-        <w:tblStyle w:val="TableGrid"/>
+        <w:tblStyle w:val="a4"/>
         <w:tblW w:w="0" w:type="auto"/>
         <w:tblLook w:val="04A0" w:firstRow="1" w:lastRow="0" w:firstColumn="1" w:lastColumn="0" w:noHBand="0" w:noVBand="1"/>
       </w:tblPr>
       <w:tblGrid>
-        <w:gridCol w:w="1413"/>
-        <w:gridCol w:w="661"/>
-        <w:gridCol w:w="2074"/>
-        <w:gridCol w:w="2074"/>
-        <w:gridCol w:w="2074"/>
+        <w:gridCol w:w="1931"/>
+        <w:gridCol w:w="239"/>
+        <w:gridCol w:w="2003"/>
+        <w:gridCol w:w="2100"/>
+        <w:gridCol w:w="2023"/>
       </w:tblGrid>
       <w:tr>
         <w:tc>
           <w:tcPr>
-            <w:tcW w:w="1413" w:type="dxa"/>
+            <w:tcW w:w="1771" w:type="dxa"/>
+            <w:vAlign w:val="center"/>
           </w:tcPr>
           <w:p>
             <w:pPr>
+              <w:jc w:val="center"/>
               <w:rPr>
                 <w:rFonts w:ascii="Times New Roman" w:hAnsi="Times New Roman" w:cs="Times New Roman"/>
               </w:rPr>
@@ -76,7 +78,7 @@
         </w:tc>
         <w:tc>
           <w:tcPr>
-            <w:tcW w:w="6883" w:type="dxa"/>
+            <w:tcW w:w="6525" w:type="dxa"/>
             <w:gridSpan w:val="4"/>
             <w:shd w:val="clear" w:color="auto" w:fill="FFFFFF" w:themeFill="background1"/>
           </w:tcPr>
@@ -86,16 +88,24 @@
                 <w:rFonts w:ascii="Times New Roman" w:hAnsi="Times New Roman" w:cs="Times New Roman"/>
               </w:rPr>
             </w:pPr>
+            <w:r>
+              <w:rPr>
+                <w:rFonts w:ascii="Times New Roman" w:hAnsi="Times New Roman" w:cs="Times New Roman" w:hint="eastAsia"/>
+              </w:rPr>
+              <w:t>李尚宸</w:t>
+            </w:r>
           </w:p>
         </w:tc>
       </w:tr>
       <w:tr>
         <w:tc>
           <w:tcPr>
-            <w:tcW w:w="1413" w:type="dxa"/>
+            <w:tcW w:w="1771" w:type="dxa"/>
+            <w:vAlign w:val="center"/>
           </w:tcPr>
           <w:p>
             <w:pPr>
+              <w:jc w:val="center"/>
               <w:rPr>
                 <w:rFonts w:ascii="Times New Roman" w:hAnsi="Times New Roman" w:cs="Times New Roman"/>
               </w:rPr>
@@ -110,7 +120,7 @@
         </w:tc>
         <w:tc>
           <w:tcPr>
-            <w:tcW w:w="6883" w:type="dxa"/>
+            <w:tcW w:w="6525" w:type="dxa"/>
             <w:gridSpan w:val="4"/>
             <w:shd w:val="clear" w:color="auto" w:fill="FFFFFF" w:themeFill="background1"/>
           </w:tcPr>
@@ -120,31 +130,53 @@
                 <w:rFonts w:ascii="Times New Roman" w:hAnsi="Times New Roman" w:cs="Times New Roman"/>
               </w:rPr>
             </w:pPr>
+            <w:r>
+              <w:rPr>
+                <w:rFonts w:ascii="Times New Roman" w:hAnsi="Times New Roman" w:cs="Times New Roman" w:hint="eastAsia"/>
+              </w:rPr>
+              <w:t>P76124265</w:t>
+            </w:r>
           </w:p>
         </w:tc>
       </w:tr>
       <w:tr>
         <w:tc>
           <w:tcPr>
-            <w:tcW w:w="1413" w:type="dxa"/>
+            <w:tcW w:w="1771" w:type="dxa"/>
+            <w:vAlign w:val="center"/>
           </w:tcPr>
           <w:p>
             <w:pPr>
-              <w:rPr>
-                <w:rFonts w:ascii="Times New Roman" w:hAnsi="Times New Roman" w:cs="Times New Roman" w:hint="eastAsia"/>
+              <w:jc w:val="center"/>
+              <w:rPr>
+                <w:rFonts w:ascii="Times New Roman" w:hAnsi="Times New Roman" w:cs="Times New Roman"/>
               </w:rPr>
             </w:pPr>
             <w:r>
               <w:rPr>
                 <w:rFonts w:ascii="Times New Roman" w:hAnsi="Times New Roman" w:cs="Times New Roman" w:hint="eastAsia"/>
               </w:rPr>
-              <w:t>Score</w:t>
+              <w:t>Score = area*timing (</w:t>
+            </w:r>
+            <w:proofErr w:type="spellStart"/>
+            <w:r>
+              <w:rPr>
+                <w:rFonts w:ascii="Times New Roman" w:hAnsi="Times New Roman" w:cs="Times New Roman" w:hint="eastAsia"/>
+              </w:rPr>
+              <w:t>ps</w:t>
+            </w:r>
+            <w:proofErr w:type="spellEnd"/>
+            <w:r>
+              <w:rPr>
+                <w:rFonts w:ascii="Times New Roman" w:hAnsi="Times New Roman" w:cs="Times New Roman" w:hint="eastAsia"/>
+              </w:rPr>
+              <w:t>)</w:t>
             </w:r>
           </w:p>
         </w:tc>
         <w:tc>
           <w:tcPr>
-            <w:tcW w:w="6883" w:type="dxa"/>
+            <w:tcW w:w="6525" w:type="dxa"/>
             <w:gridSpan w:val="4"/>
             <w:shd w:val="clear" w:color="auto" w:fill="FFFFFF" w:themeFill="background1"/>
           </w:tcPr>
@@ -152,8 +184,153 @@
             <w:pPr>
               <w:rPr>
                 <w:rFonts w:ascii="Times New Roman" w:hAnsi="Times New Roman" w:cs="Times New Roman"/>
+                <w:color w:val="FF0000"/>
               </w:rPr>
             </w:pPr>
+            <w:r>
+              <w:rPr>
+                <w:rFonts w:ascii="Times New Roman" w:hAnsi="Times New Roman" w:cs="Times New Roman" w:hint="eastAsia"/>
+                <w:color w:val="FF0000"/>
+              </w:rPr>
+              <w:t xml:space="preserve">Score = 45356 * 925000 = </w:t>
+            </w:r>
+            <w:r>
+              <w:rPr>
+                <w:rFonts w:ascii="Times New Roman" w:hAnsi="Times New Roman" w:cs="Times New Roman"/>
+                <w:color w:val="FF0000"/>
+              </w:rPr>
+              <w:t>41,954,300,000</w:t>
+            </w:r>
+          </w:p>
+          <w:p>
+            <w:pPr>
+              <w:rPr>
+                <w:rFonts w:ascii="Times New Roman" w:hAnsi="Times New Roman" w:cs="Times New Roman"/>
+              </w:rPr>
+            </w:pPr>
+            <w:r>
+              <w:rPr>
+                <w:rFonts w:ascii="Times New Roman" w:hAnsi="Times New Roman" w:cs="Times New Roman" w:hint="eastAsia"/>
+              </w:rPr>
+              <w:t>(</w:t>
+            </w:r>
+            <w:r>
+              <w:rPr>
+                <w:rFonts w:ascii="Times New Roman" w:hAnsi="Times New Roman" w:cs="Times New Roman"/>
+              </w:rPr>
+              <w:t>A</w:t>
+            </w:r>
+            <w:r>
+              <w:rPr>
+                <w:rFonts w:ascii="Times New Roman" w:hAnsi="Times New Roman" w:cs="Times New Roman" w:hint="eastAsia"/>
+              </w:rPr>
+              <w:t>rea = 453</w:t>
+            </w:r>
+            <w:r>
+              <w:rPr>
+                <w:rFonts w:ascii="Times New Roman" w:hAnsi="Times New Roman" w:cs="Times New Roman" w:hint="eastAsia"/>
+              </w:rPr>
+              <w:t>56</w:t>
+            </w:r>
+            <w:r>
+              <w:rPr>
+                <w:rFonts w:ascii="Times New Roman" w:hAnsi="Times New Roman" w:cs="Times New Roman" w:hint="eastAsia"/>
+              </w:rPr>
+              <w:t xml:space="preserve"> + 0 + 0 = 453</w:t>
+            </w:r>
+            <w:r>
+              <w:rPr>
+                <w:rFonts w:ascii="Times New Roman" w:hAnsi="Times New Roman" w:cs="Times New Roman" w:hint="eastAsia"/>
+              </w:rPr>
+              <w:t>56</w:t>
+            </w:r>
+          </w:p>
+          <w:p>
+            <w:pPr>
+              <w:rPr>
+                <w:rFonts w:ascii="Times New Roman" w:hAnsi="Times New Roman" w:cs="Times New Roman"/>
+              </w:rPr>
+            </w:pPr>
+            <w:r>
+              <w:rPr>
+                <w:rFonts w:ascii="Times New Roman" w:hAnsi="Times New Roman" w:cs="Times New Roman" w:hint="eastAsia"/>
+              </w:rPr>
+              <w:t xml:space="preserve">Timing = </w:t>
+            </w:r>
+            <w:r>
+              <w:rPr>
+                <w:rFonts w:ascii="Times New Roman" w:hAnsi="Times New Roman" w:cs="Times New Roman" w:hint="eastAsia"/>
+              </w:rPr>
+              <w:t>925000</w:t>
+            </w:r>
+            <w:r>
+              <w:rPr>
+                <w:rFonts w:ascii="Times New Roman" w:hAnsi="Times New Roman" w:cs="Times New Roman" w:hint="eastAsia"/>
+              </w:rPr>
+              <w:t xml:space="preserve"> </w:t>
+            </w:r>
+            <w:proofErr w:type="spellStart"/>
+            <w:r>
+              <w:rPr>
+                <w:rFonts w:ascii="Times New Roman" w:hAnsi="Times New Roman" w:cs="Times New Roman" w:hint="eastAsia"/>
+              </w:rPr>
+              <w:t>ps</w:t>
+            </w:r>
+            <w:proofErr w:type="spellEnd"/>
+            <w:r>
+              <w:rPr>
+                <w:rFonts w:ascii="Times New Roman" w:hAnsi="Times New Roman" w:cs="Times New Roman" w:hint="eastAsia"/>
+              </w:rPr>
+              <w:t>)</w:t>
+            </w:r>
+          </w:p>
+        </w:tc>
+      </w:tr>
+      <w:tr>
+        <w:tc>
+          <w:tcPr>
+            <w:tcW w:w="1771" w:type="dxa"/>
+            <w:vAlign w:val="center"/>
+          </w:tcPr>
+          <w:p>
+            <w:pPr>
+              <w:jc w:val="center"/>
+              <w:rPr>
+                <w:rFonts w:ascii="Times New Roman" w:hAnsi="Times New Roman" w:cs="Times New Roman"/>
+              </w:rPr>
+            </w:pPr>
+            <w:r>
+              <w:rPr>
+                <w:rFonts w:ascii="Times New Roman" w:hAnsi="Times New Roman" w:cs="Times New Roman" w:hint="eastAsia"/>
+              </w:rPr>
+              <w:t>Cycle time (ns)</w:t>
+            </w:r>
+          </w:p>
+        </w:tc>
+        <w:tc>
+          <w:tcPr>
+            <w:tcW w:w="6525" w:type="dxa"/>
+            <w:gridSpan w:val="4"/>
+            <w:shd w:val="clear" w:color="auto" w:fill="FFFFFF" w:themeFill="background1"/>
+          </w:tcPr>
+          <w:p>
+            <w:pPr>
+              <w:rPr>
+                <w:rFonts w:ascii="Times New Roman" w:hAnsi="Times New Roman" w:cs="Times New Roman"/>
+              </w:rPr>
+            </w:pPr>
+            <w:r>
+              <w:rPr>
+                <w:rFonts w:ascii="Times New Roman" w:hAnsi="Times New Roman" w:cs="Times New Roman" w:hint="eastAsia"/>
+              </w:rPr>
+              <w:t>8</w:t>
+            </w:r>
+            <w:r>
+              <w:rPr>
+                <w:rFonts w:ascii="Times New Roman" w:hAnsi="Times New Roman" w:cs="Times New Roman" w:hint="eastAsia"/>
+              </w:rPr>
+              <w:t xml:space="preserve"> ns</w:t>
+            </w:r>
           </w:p>
         </w:tc>
       </w:tr>
@@ -198,7 +375,7 @@
       <w:tr>
         <w:tc>
           <w:tcPr>
-            <w:tcW w:w="2074" w:type="dxa"/>
+            <w:tcW w:w="2072" w:type="dxa"/>
             <w:gridSpan w:val="2"/>
             <w:vAlign w:val="center"/>
           </w:tcPr>
@@ -231,7 +408,7 @@
         </w:tc>
         <w:tc>
           <w:tcPr>
-            <w:tcW w:w="2074" w:type="dxa"/>
+            <w:tcW w:w="2088" w:type="dxa"/>
             <w:shd w:val="clear" w:color="auto" w:fill="D9D9D9" w:themeFill="background1" w:themeFillShade="D9"/>
             <w:vAlign w:val="center"/>
           </w:tcPr>
@@ -257,18 +434,11 @@
               </w:rPr>
               <w:t>Completed</w:t>
             </w:r>
-            <w:r>
-              <w:rPr>
-                <w:rFonts w:ascii="Times New Roman" w:hAnsi="Times New Roman" w:cs="Times New Roman"/>
-                <w:color w:val="FF0000"/>
-              </w:rPr>
-              <w:t xml:space="preserve"> / Fail</w:t>
-            </w:r>
           </w:p>
         </w:tc>
         <w:tc>
           <w:tcPr>
-            <w:tcW w:w="2074" w:type="dxa"/>
+            <w:tcW w:w="2048" w:type="dxa"/>
             <w:vAlign w:val="center"/>
           </w:tcPr>
           <w:p>
@@ -307,7 +477,7 @@
         </w:tc>
         <w:tc>
           <w:tcPr>
-            <w:tcW w:w="2074" w:type="dxa"/>
+            <w:tcW w:w="2088" w:type="dxa"/>
             <w:shd w:val="clear" w:color="auto" w:fill="D9D9D9" w:themeFill="background1" w:themeFillShade="D9"/>
             <w:vAlign w:val="center"/>
           </w:tcPr>
@@ -325,13 +495,6 @@
                 <w:color w:val="FF0000"/>
               </w:rPr>
               <w:t>Completed</w:t>
-            </w:r>
-            <w:r>
-              <w:rPr>
-                <w:rFonts w:ascii="Times New Roman" w:hAnsi="Times New Roman" w:cs="Times New Roman"/>
-                <w:color w:val="FF0000"/>
-              </w:rPr>
-              <w:t xml:space="preserve"> / Fail</w:t>
             </w:r>
           </w:p>
         </w:tc>
@@ -342,7 +505,7 @@
         </w:trPr>
         <w:tc>
           <w:tcPr>
-            <w:tcW w:w="4148" w:type="dxa"/>
+            <w:tcW w:w="4160" w:type="dxa"/>
             <w:gridSpan w:val="3"/>
           </w:tcPr>
           <w:p>
@@ -380,11 +543,59 @@
               </w:rPr>
               <w:t>sim result)</w:t>
             </w:r>
+            <w:r>
+              <w:rPr>
+                <w:noProof/>
+              </w:rPr>
+              <w:t xml:space="preserve"> </w:t>
+            </w:r>
+            <w:r>
+              <w:rPr>
+                <w:rFonts w:ascii="Times New Roman" w:hAnsi="Times New Roman" w:cs="Times New Roman"/>
+                <w:noProof/>
+                <w:color w:val="BFBFBF" w:themeColor="background1" w:themeShade="BF"/>
+              </w:rPr>
+              <w:drawing>
+                <wp:inline distT="0" distB="0" distL="0" distR="0" wp14:anchorId="711F8CAB" wp14:editId="29A43AC9">
+                  <wp:extent cx="2073910" cy="817229"/>
+                  <wp:effectExtent l="0" t="0" r="2540" b="2540"/>
+                  <wp:docPr id="1919676398" name="圖片 1"/>
+                  <wp:cNvGraphicFramePr>
+                    <a:graphicFrameLocks xmlns:a="http://schemas.openxmlformats.org/drawingml/2006/main" noChangeAspect="1"/>
+                  </wp:cNvGraphicFramePr>
+                  <a:graphic xmlns:a="http://schemas.openxmlformats.org/drawingml/2006/main">
+                    <a:graphicData uri="http://schemas.openxmlformats.org/drawingml/2006/picture">
+                      <pic:pic xmlns:pic="http://schemas.openxmlformats.org/drawingml/2006/picture">
+                        <pic:nvPicPr>
+                          <pic:cNvPr id="1919676398" name=""/>
+                          <pic:cNvPicPr/>
+                        </pic:nvPicPr>
+                        <pic:blipFill>
+                          <a:blip r:embed="rId7"/>
+                          <a:stretch>
+                            <a:fillRect/>
+                          </a:stretch>
+                        </pic:blipFill>
+                        <pic:spPr>
+                          <a:xfrm>
+                            <a:off x="0" y="0"/>
+                            <a:ext cx="2122867" cy="836521"/>
+                          </a:xfrm>
+                          <a:prstGeom prst="rect">
+                            <a:avLst/>
+                          </a:prstGeom>
+                        </pic:spPr>
+                      </pic:pic>
+                    </a:graphicData>
+                  </a:graphic>
+                </wp:inline>
+              </w:drawing>
+            </w:r>
           </w:p>
         </w:tc>
         <w:tc>
           <w:tcPr>
-            <w:tcW w:w="4148" w:type="dxa"/>
+            <w:tcW w:w="4136" w:type="dxa"/>
             <w:gridSpan w:val="2"/>
           </w:tcPr>
           <w:p>
@@ -421,6 +632,64 @@
                 <w:color w:val="BFBFBF" w:themeColor="background1" w:themeShade="BF"/>
               </w:rPr>
               <w:t>sim result)</w:t>
+            </w:r>
+            <w:r>
+              <w:rPr>
+                <w:rFonts w:ascii="Times New Roman" w:hAnsi="Times New Roman" w:cs="Times New Roman"/>
+                <w:noProof/>
+                <w:color w:val="BFBFBF" w:themeColor="background1" w:themeShade="BF"/>
+              </w:rPr>
+              <w:drawing>
+                <wp:inline distT="0" distB="0" distL="0" distR="0" wp14:anchorId="5C5AA610" wp14:editId="0BF00C83">
+                  <wp:extent cx="2039676" cy="824753"/>
+                  <wp:effectExtent l="0" t="0" r="0" b="0"/>
+                  <wp:docPr id="605586792" name="圖片 3"/>
+                  <wp:cNvGraphicFramePr>
+                    <a:graphicFrameLocks xmlns:a="http://schemas.openxmlformats.org/drawingml/2006/main" noChangeAspect="1"/>
+                  </wp:cNvGraphicFramePr>
+                  <a:graphic xmlns:a="http://schemas.openxmlformats.org/drawingml/2006/main">
+                    <a:graphicData uri="http://schemas.openxmlformats.org/drawingml/2006/picture">
+                      <pic:pic xmlns:pic="http://schemas.openxmlformats.org/drawingml/2006/picture">
+                        <pic:nvPicPr>
+                          <pic:cNvPr id="0" name="Picture 4"/>
+                          <pic:cNvPicPr>
+                            <a:picLocks noChangeAspect="1" noChangeArrowheads="1"/>
+                          </pic:cNvPicPr>
+                        </pic:nvPicPr>
+                        <pic:blipFill rotWithShape="1">
+                          <a:blip r:embed="rId8" cstate="print">
+                            <a:extLst>
+                              <a:ext uri="{28A0092B-C50C-407E-A947-70E740481C1C}">
+                                <a14:useLocalDpi xmlns:a14="http://schemas.microsoft.com/office/drawing/2010/main" val="0"/>
+                              </a:ext>
+                            </a:extLst>
+                          </a:blip>
+                          <a:srcRect r="4488" b="2526"/>
+                          <a:stretch/>
+                        </pic:blipFill>
+                        <pic:spPr bwMode="auto">
+                          <a:xfrm>
+                            <a:off x="0" y="0"/>
+                            <a:ext cx="2074910" cy="839000"/>
+                          </a:xfrm>
+                          <a:prstGeom prst="rect">
+                            <a:avLst/>
+                          </a:prstGeom>
+                          <a:noFill/>
+                          <a:ln>
+                            <a:noFill/>
+                          </a:ln>
+                          <a:extLst>
+                            <a:ext uri="{53640926-AAD7-44D8-BBD7-CCE9431645EC}">
+                              <a14:shadowObscured xmlns:a14="http://schemas.microsoft.com/office/drawing/2010/main"/>
+                            </a:ext>
+                          </a:extLst>
+                        </pic:spPr>
+                      </pic:pic>
+                    </a:graphicData>
+                  </a:graphic>
+                </wp:inline>
+              </w:drawing>
             </w:r>
           </w:p>
         </w:tc>
@@ -470,6 +739,492 @@
                 <w:color w:val="BFBFBF" w:themeColor="background1" w:themeShade="BF"/>
               </w:rPr>
             </w:pPr>
+            <w:r>
+              <w:rPr>
+                <w:rFonts w:ascii="Times New Roman" w:hAnsi="Times New Roman" w:cs="Times New Roman"/>
+                <w:noProof/>
+                <w:color w:val="BFBFBF" w:themeColor="background1" w:themeShade="BF"/>
+              </w:rPr>
+              <w:lastRenderedPageBreak/>
+              <w:drawing>
+                <wp:inline distT="0" distB="0" distL="0" distR="0" wp14:anchorId="2DEA86F5" wp14:editId="19482F43">
+                  <wp:extent cx="5274310" cy="5899150"/>
+                  <wp:effectExtent l="0" t="0" r="2540" b="6350"/>
+                  <wp:docPr id="1771326643" name="圖片 1"/>
+                  <wp:cNvGraphicFramePr>
+                    <a:graphicFrameLocks xmlns:a="http://schemas.openxmlformats.org/drawingml/2006/main" noChangeAspect="1"/>
+                  </wp:cNvGraphicFramePr>
+                  <a:graphic xmlns:a="http://schemas.openxmlformats.org/drawingml/2006/main">
+                    <a:graphicData uri="http://schemas.openxmlformats.org/drawingml/2006/picture">
+                      <pic:pic xmlns:pic="http://schemas.openxmlformats.org/drawingml/2006/picture">
+                        <pic:nvPicPr>
+                          <pic:cNvPr id="1771326643" name=""/>
+                          <pic:cNvPicPr/>
+                        </pic:nvPicPr>
+                        <pic:blipFill>
+                          <a:blip r:embed="rId9"/>
+                          <a:stretch>
+                            <a:fillRect/>
+                          </a:stretch>
+                        </pic:blipFill>
+                        <pic:spPr>
+                          <a:xfrm>
+                            <a:off x="0" y="0"/>
+                            <a:ext cx="5274310" cy="5899150"/>
+                          </a:xfrm>
+                          <a:prstGeom prst="rect">
+                            <a:avLst/>
+                          </a:prstGeom>
+                        </pic:spPr>
+                      </pic:pic>
+                    </a:graphicData>
+                  </a:graphic>
+                </wp:inline>
+              </w:drawing>
+            </w:r>
+          </w:p>
+          <w:p>
+            <w:pPr>
+              <w:rPr>
+                <w:rFonts w:ascii="Times New Roman" w:hAnsi="Times New Roman" w:cs="Times New Roman"/>
+              </w:rPr>
+            </w:pPr>
+          </w:p>
+          <w:p>
+            <w:pPr>
+              <w:rPr>
+                <w:rFonts w:ascii="Times New Roman" w:hAnsi="Times New Roman" w:cs="Times New Roman"/>
+              </w:rPr>
+            </w:pPr>
+            <w:proofErr w:type="spellStart"/>
+            <w:r>
+              <w:rPr>
+                <w:rFonts w:ascii="Times New Roman" w:hAnsi="Times New Roman" w:cs="Times New Roman" w:hint="eastAsia"/>
+              </w:rPr>
+              <w:t>AES.v</w:t>
+            </w:r>
+            <w:proofErr w:type="spellEnd"/>
+            <w:r>
+              <w:rPr>
+                <w:rFonts w:ascii="Times New Roman" w:hAnsi="Times New Roman" w:cs="Times New Roman" w:hint="eastAsia"/>
+              </w:rPr>
+              <w:t xml:space="preserve">: </w:t>
+            </w:r>
+            <w:r>
+              <w:rPr>
+                <w:rFonts w:ascii="Times New Roman" w:hAnsi="Times New Roman" w:cs="Times New Roman" w:hint="eastAsia"/>
+              </w:rPr>
+              <w:t>循序電路，在每</w:t>
+            </w:r>
+            <w:proofErr w:type="gramStart"/>
+            <w:r>
+              <w:rPr>
+                <w:rFonts w:ascii="Times New Roman" w:hAnsi="Times New Roman" w:cs="Times New Roman" w:hint="eastAsia"/>
+              </w:rPr>
+              <w:t>個</w:t>
+            </w:r>
+            <w:proofErr w:type="gramEnd"/>
+            <w:r>
+              <w:rPr>
+                <w:rFonts w:ascii="Times New Roman" w:hAnsi="Times New Roman" w:cs="Times New Roman" w:hint="eastAsia"/>
+              </w:rPr>
+              <w:t xml:space="preserve"> </w:t>
+            </w:r>
+            <w:proofErr w:type="spellStart"/>
+            <w:r>
+              <w:rPr>
+                <w:rFonts w:ascii="Times New Roman" w:hAnsi="Times New Roman" w:cs="Times New Roman"/>
+              </w:rPr>
+              <w:t>p</w:t>
+            </w:r>
+            <w:r>
+              <w:rPr>
+                <w:rFonts w:ascii="Times New Roman" w:hAnsi="Times New Roman" w:cs="Times New Roman" w:hint="eastAsia"/>
+              </w:rPr>
+              <w:t>osedge</w:t>
+            </w:r>
+            <w:proofErr w:type="spellEnd"/>
+            <w:r>
+              <w:rPr>
+                <w:rFonts w:ascii="Times New Roman" w:hAnsi="Times New Roman" w:cs="Times New Roman" w:hint="eastAsia"/>
+              </w:rPr>
+              <w:t>，將</w:t>
+            </w:r>
+            <w:r>
+              <w:rPr>
+                <w:rFonts w:ascii="Times New Roman" w:hAnsi="Times New Roman" w:cs="Times New Roman" w:hint="eastAsia"/>
+              </w:rPr>
+              <w:t xml:space="preserve"> </w:t>
+            </w:r>
+            <w:proofErr w:type="spellStart"/>
+            <w:r>
+              <w:rPr>
+                <w:rFonts w:ascii="Times New Roman" w:hAnsi="Times New Roman" w:cs="Times New Roman"/>
+              </w:rPr>
+              <w:t>s</w:t>
+            </w:r>
+            <w:r>
+              <w:rPr>
+                <w:rFonts w:ascii="Times New Roman" w:hAnsi="Times New Roman" w:cs="Times New Roman" w:hint="eastAsia"/>
+              </w:rPr>
+              <w:t>tatesTemp</w:t>
+            </w:r>
+            <w:proofErr w:type="spellEnd"/>
+            <w:r>
+              <w:rPr>
+                <w:rFonts w:ascii="Times New Roman" w:hAnsi="Times New Roman" w:cs="Times New Roman" w:hint="eastAsia"/>
+              </w:rPr>
+              <w:t xml:space="preserve"> </w:t>
+            </w:r>
+            <w:r>
+              <w:rPr>
+                <w:rFonts w:ascii="Times New Roman" w:hAnsi="Times New Roman" w:cs="Times New Roman" w:hint="eastAsia"/>
+              </w:rPr>
+              <w:t>和</w:t>
+            </w:r>
+            <w:r>
+              <w:rPr>
+                <w:rFonts w:ascii="Times New Roman" w:hAnsi="Times New Roman" w:cs="Times New Roman" w:hint="eastAsia"/>
+              </w:rPr>
+              <w:t xml:space="preserve"> </w:t>
+            </w:r>
+            <w:proofErr w:type="spellStart"/>
+            <w:r>
+              <w:rPr>
+                <w:rFonts w:ascii="Times New Roman" w:hAnsi="Times New Roman" w:cs="Times New Roman" w:hint="eastAsia"/>
+              </w:rPr>
+              <w:t>fullkeysTemp</w:t>
+            </w:r>
+            <w:proofErr w:type="spellEnd"/>
+            <w:r>
+              <w:rPr>
+                <w:rFonts w:ascii="Times New Roman" w:hAnsi="Times New Roman" w:cs="Times New Roman" w:hint="eastAsia"/>
+              </w:rPr>
+              <w:t xml:space="preserve"> </w:t>
+            </w:r>
+            <w:r>
+              <w:rPr>
+                <w:rFonts w:ascii="Times New Roman" w:hAnsi="Times New Roman" w:cs="Times New Roman" w:hint="eastAsia"/>
+              </w:rPr>
+              <w:t>的值分別</w:t>
+            </w:r>
+            <w:r>
+              <w:rPr>
+                <w:rFonts w:ascii="Times New Roman" w:hAnsi="Times New Roman" w:cs="Times New Roman" w:hint="eastAsia"/>
+              </w:rPr>
+              <w:t xml:space="preserve">assign </w:t>
+            </w:r>
+            <w:r>
+              <w:rPr>
+                <w:rFonts w:ascii="Times New Roman" w:hAnsi="Times New Roman" w:cs="Times New Roman" w:hint="eastAsia"/>
+              </w:rPr>
+              <w:t>給</w:t>
+            </w:r>
+            <w:r>
+              <w:rPr>
+                <w:rFonts w:ascii="Times New Roman" w:hAnsi="Times New Roman" w:cs="Times New Roman" w:hint="eastAsia"/>
+              </w:rPr>
+              <w:t xml:space="preserve"> </w:t>
+            </w:r>
+            <w:r>
+              <w:rPr>
+                <w:rFonts w:ascii="Times New Roman" w:hAnsi="Times New Roman" w:cs="Times New Roman"/>
+              </w:rPr>
+              <w:t>s</w:t>
+            </w:r>
+            <w:r>
+              <w:rPr>
+                <w:rFonts w:ascii="Times New Roman" w:hAnsi="Times New Roman" w:cs="Times New Roman" w:hint="eastAsia"/>
+              </w:rPr>
+              <w:t xml:space="preserve">tates </w:t>
+            </w:r>
+            <w:r>
+              <w:rPr>
+                <w:rFonts w:ascii="Times New Roman" w:hAnsi="Times New Roman" w:cs="Times New Roman" w:hint="eastAsia"/>
+              </w:rPr>
+              <w:t>和</w:t>
+            </w:r>
+            <w:proofErr w:type="spellStart"/>
+            <w:r>
+              <w:rPr>
+                <w:rFonts w:ascii="Times New Roman" w:hAnsi="Times New Roman" w:cs="Times New Roman" w:hint="eastAsia"/>
+              </w:rPr>
+              <w:t>fullkeys</w:t>
+            </w:r>
+            <w:proofErr w:type="spellEnd"/>
+          </w:p>
+          <w:p>
+            <w:pPr>
+              <w:rPr>
+                <w:rFonts w:ascii="Times New Roman" w:hAnsi="Times New Roman" w:cs="Times New Roman"/>
+              </w:rPr>
+            </w:pPr>
+            <w:proofErr w:type="spellStart"/>
+            <w:r>
+              <w:rPr>
+                <w:rFonts w:ascii="Times New Roman" w:hAnsi="Times New Roman" w:cs="Times New Roman" w:hint="eastAsia"/>
+              </w:rPr>
+              <w:t>Others.v</w:t>
+            </w:r>
+            <w:proofErr w:type="spellEnd"/>
+            <w:r>
+              <w:rPr>
+                <w:rFonts w:ascii="Times New Roman" w:hAnsi="Times New Roman" w:cs="Times New Roman" w:hint="eastAsia"/>
+              </w:rPr>
+              <w:t xml:space="preserve">: </w:t>
+            </w:r>
+            <w:r>
+              <w:rPr>
+                <w:rFonts w:ascii="Times New Roman" w:hAnsi="Times New Roman" w:cs="Times New Roman" w:hint="eastAsia"/>
+              </w:rPr>
+              <w:t>組合電路，實現</w:t>
+            </w:r>
+            <w:r>
+              <w:rPr>
+                <w:rFonts w:ascii="Times New Roman" w:hAnsi="Times New Roman" w:cs="Times New Roman" w:hint="eastAsia"/>
+              </w:rPr>
+              <w:t xml:space="preserve"> AES </w:t>
+            </w:r>
+            <w:r>
+              <w:rPr>
+                <w:rFonts w:ascii="Times New Roman" w:hAnsi="Times New Roman" w:cs="Times New Roman" w:hint="eastAsia"/>
+              </w:rPr>
+              <w:t>需要的</w:t>
+            </w:r>
+            <w:r>
+              <w:rPr>
+                <w:rFonts w:ascii="Times New Roman" w:hAnsi="Times New Roman" w:cs="Times New Roman" w:hint="eastAsia"/>
+              </w:rPr>
+              <w:t xml:space="preserve"> module</w:t>
+            </w:r>
+            <w:r>
+              <w:rPr>
+                <w:rFonts w:ascii="Times New Roman" w:hAnsi="Times New Roman" w:cs="Times New Roman" w:hint="eastAsia"/>
+              </w:rPr>
+              <w:t>s</w:t>
+            </w:r>
+            <w:r>
+              <w:rPr>
+                <w:rFonts w:ascii="Times New Roman" w:hAnsi="Times New Roman" w:cs="Times New Roman" w:hint="eastAsia"/>
+              </w:rPr>
+              <w:t>，</w:t>
+            </w:r>
+            <w:r>
+              <w:rPr>
+                <w:rFonts w:ascii="Times New Roman" w:hAnsi="Times New Roman" w:cs="Times New Roman" w:hint="eastAsia"/>
+              </w:rPr>
+              <w:t>當</w:t>
+            </w:r>
+            <w:r>
+              <w:rPr>
+                <w:rFonts w:ascii="Times New Roman" w:hAnsi="Times New Roman" w:cs="Times New Roman"/>
+              </w:rPr>
+              <w:t>s</w:t>
+            </w:r>
+            <w:r>
+              <w:rPr>
+                <w:rFonts w:ascii="Times New Roman" w:hAnsi="Times New Roman" w:cs="Times New Roman" w:hint="eastAsia"/>
+              </w:rPr>
+              <w:t xml:space="preserve">tates </w:t>
+            </w:r>
+            <w:r>
+              <w:rPr>
+                <w:rFonts w:ascii="Times New Roman" w:hAnsi="Times New Roman" w:cs="Times New Roman" w:hint="eastAsia"/>
+              </w:rPr>
+              <w:t>和</w:t>
+            </w:r>
+            <w:proofErr w:type="spellStart"/>
+            <w:r>
+              <w:rPr>
+                <w:rFonts w:ascii="Times New Roman" w:hAnsi="Times New Roman" w:cs="Times New Roman" w:hint="eastAsia"/>
+              </w:rPr>
+              <w:t>fullkeys</w:t>
+            </w:r>
+            <w:proofErr w:type="spellEnd"/>
+          </w:p>
+          <w:p>
+            <w:pPr>
+              <w:rPr>
+                <w:rFonts w:ascii="Times New Roman" w:hAnsi="Times New Roman" w:cs="Times New Roman"/>
+              </w:rPr>
+            </w:pPr>
+            <w:r>
+              <w:rPr>
+                <w:rFonts w:ascii="Times New Roman" w:hAnsi="Times New Roman" w:cs="Times New Roman" w:hint="eastAsia"/>
+              </w:rPr>
+              <w:t>的值更新後，</w:t>
+            </w:r>
+            <w:r>
+              <w:rPr>
+                <w:rFonts w:ascii="Times New Roman" w:hAnsi="Times New Roman" w:cs="Times New Roman" w:hint="eastAsia"/>
+              </w:rPr>
+              <w:t>modules</w:t>
+            </w:r>
+            <w:r>
+              <w:rPr>
+                <w:rFonts w:ascii="Times New Roman" w:hAnsi="Times New Roman" w:cs="Times New Roman" w:hint="eastAsia"/>
+              </w:rPr>
+              <w:t>會</w:t>
+            </w:r>
+            <w:r>
+              <w:rPr>
+                <w:rFonts w:ascii="Times New Roman" w:hAnsi="Times New Roman" w:cs="Times New Roman" w:hint="eastAsia"/>
+              </w:rPr>
+              <w:t>計算</w:t>
+            </w:r>
+            <w:r>
+              <w:rPr>
+                <w:rFonts w:ascii="Times New Roman" w:hAnsi="Times New Roman" w:cs="Times New Roman" w:hint="eastAsia"/>
+              </w:rPr>
+              <w:t>下一輪的</w:t>
+            </w:r>
+            <w:r>
+              <w:rPr>
+                <w:rFonts w:ascii="Times New Roman" w:hAnsi="Times New Roman" w:cs="Times New Roman" w:hint="eastAsia"/>
+              </w:rPr>
+              <w:t xml:space="preserve"> key </w:t>
+            </w:r>
+            <w:r>
+              <w:rPr>
+                <w:rFonts w:ascii="Times New Roman" w:hAnsi="Times New Roman" w:cs="Times New Roman" w:hint="eastAsia"/>
+              </w:rPr>
+              <w:t>和</w:t>
+            </w:r>
+            <w:r>
+              <w:rPr>
+                <w:rFonts w:ascii="Times New Roman" w:hAnsi="Times New Roman" w:cs="Times New Roman" w:hint="eastAsia"/>
+              </w:rPr>
+              <w:t xml:space="preserve"> state</w:t>
+            </w:r>
+            <w:r>
+              <w:rPr>
+                <w:rFonts w:ascii="Times New Roman" w:hAnsi="Times New Roman" w:cs="Times New Roman" w:hint="eastAsia"/>
+              </w:rPr>
+              <w:t>，最後將計算結果</w:t>
+            </w:r>
+            <w:r>
+              <w:rPr>
+                <w:rFonts w:ascii="Times New Roman" w:hAnsi="Times New Roman" w:cs="Times New Roman" w:hint="eastAsia"/>
+              </w:rPr>
+              <w:t>分別</w:t>
+            </w:r>
+            <w:r>
+              <w:rPr>
+                <w:rFonts w:ascii="Times New Roman" w:hAnsi="Times New Roman" w:cs="Times New Roman" w:hint="eastAsia"/>
+              </w:rPr>
+              <w:t xml:space="preserve">assign </w:t>
+            </w:r>
+            <w:r>
+              <w:rPr>
+                <w:rFonts w:ascii="Times New Roman" w:hAnsi="Times New Roman" w:cs="Times New Roman" w:hint="eastAsia"/>
+              </w:rPr>
+              <w:t>給</w:t>
+            </w:r>
+            <w:r>
+              <w:rPr>
+                <w:rFonts w:ascii="Times New Roman" w:hAnsi="Times New Roman" w:cs="Times New Roman" w:hint="eastAsia"/>
+              </w:rPr>
+              <w:t xml:space="preserve"> </w:t>
+            </w:r>
+            <w:proofErr w:type="spellStart"/>
+            <w:r>
+              <w:rPr>
+                <w:rFonts w:ascii="Times New Roman" w:hAnsi="Times New Roman" w:cs="Times New Roman"/>
+              </w:rPr>
+              <w:t>s</w:t>
+            </w:r>
+            <w:r>
+              <w:rPr>
+                <w:rFonts w:ascii="Times New Roman" w:hAnsi="Times New Roman" w:cs="Times New Roman" w:hint="eastAsia"/>
+              </w:rPr>
+              <w:t>tatesTemp</w:t>
+            </w:r>
+            <w:proofErr w:type="spellEnd"/>
+            <w:r>
+              <w:rPr>
+                <w:rFonts w:ascii="Times New Roman" w:hAnsi="Times New Roman" w:cs="Times New Roman" w:hint="eastAsia"/>
+              </w:rPr>
+              <w:t>和</w:t>
+            </w:r>
+            <w:proofErr w:type="spellStart"/>
+            <w:r>
+              <w:rPr>
+                <w:rFonts w:ascii="Times New Roman" w:hAnsi="Times New Roman" w:cs="Times New Roman" w:hint="eastAsia"/>
+              </w:rPr>
+              <w:t>fullkeysTemp</w:t>
+            </w:r>
+            <w:proofErr w:type="spellEnd"/>
+          </w:p>
+          <w:p>
+            <w:pPr>
+              <w:rPr>
+                <w:rFonts w:ascii="Times New Roman" w:hAnsi="Times New Roman" w:cs="Times New Roman"/>
+              </w:rPr>
+            </w:pPr>
+          </w:p>
+          <w:p>
+            <w:pPr>
+              <w:rPr>
+                <w:rFonts w:ascii="Times New Roman" w:hAnsi="Times New Roman" w:cs="Times New Roman"/>
+              </w:rPr>
+            </w:pPr>
+            <w:r>
+              <w:rPr>
+                <w:rFonts w:ascii="Times New Roman" w:hAnsi="Times New Roman" w:cs="Times New Roman"/>
+                <w:i/>
+                <w:noProof/>
+                <w:color w:val="FF0000"/>
+              </w:rPr>
+              <w:lastRenderedPageBreak/>
+              <w:drawing>
+                <wp:inline distT="0" distB="0" distL="0" distR="0" wp14:anchorId="12C25EDD" wp14:editId="66CA87BB">
+                  <wp:extent cx="5274310" cy="3374390"/>
+                  <wp:effectExtent l="0" t="0" r="2540" b="0"/>
+                  <wp:docPr id="1040406259" name="圖片 1"/>
+                  <wp:cNvGraphicFramePr>
+                    <a:graphicFrameLocks xmlns:a="http://schemas.openxmlformats.org/drawingml/2006/main" noChangeAspect="1"/>
+                  </wp:cNvGraphicFramePr>
+                  <a:graphic xmlns:a="http://schemas.openxmlformats.org/drawingml/2006/main">
+                    <a:graphicData uri="http://schemas.openxmlformats.org/drawingml/2006/picture">
+                      <pic:pic xmlns:pic="http://schemas.openxmlformats.org/drawingml/2006/picture">
+                        <pic:nvPicPr>
+                          <pic:cNvPr id="0" name="Picture 1"/>
+                          <pic:cNvPicPr>
+                            <a:picLocks noChangeAspect="1" noChangeArrowheads="1"/>
+                          </pic:cNvPicPr>
+                        </pic:nvPicPr>
+                        <pic:blipFill>
+                          <a:blip r:embed="rId10">
+                            <a:extLst>
+                              <a:ext uri="{28A0092B-C50C-407E-A947-70E740481C1C}">
+                                <a14:useLocalDpi xmlns:a14="http://schemas.microsoft.com/office/drawing/2010/main" val="0"/>
+                              </a:ext>
+                            </a:extLst>
+                          </a:blip>
+                          <a:srcRect/>
+                          <a:stretch>
+                            <a:fillRect/>
+                          </a:stretch>
+                        </pic:blipFill>
+                        <pic:spPr bwMode="auto">
+                          <a:xfrm>
+                            <a:off x="0" y="0"/>
+                            <a:ext cx="5274310" cy="3374390"/>
+                          </a:xfrm>
+                          <a:prstGeom prst="rect">
+                            <a:avLst/>
+                          </a:prstGeom>
+                          <a:noFill/>
+                          <a:ln>
+                            <a:noFill/>
+                          </a:ln>
+                        </pic:spPr>
+                      </pic:pic>
+                    </a:graphicData>
+                  </a:graphic>
+                </wp:inline>
+              </w:drawing>
+            </w:r>
           </w:p>
         </w:tc>
       </w:tr>
@@ -485,7 +1240,7 @@
     </w:p>
     <w:p>
       <w:pPr>
-        <w:pStyle w:val="ListParagraph"/>
+        <w:pStyle w:val="a3"/>
         <w:ind w:leftChars="0" w:left="0"/>
         <w:rPr>
           <w:rFonts w:ascii="Times New Roman" w:hAnsi="Times New Roman" w:cs="Times New Roman"/>
@@ -502,7 +1257,7 @@
     </w:p>
     <w:p>
       <w:pPr>
-        <w:pStyle w:val="ListParagraph"/>
+        <w:pStyle w:val="a3"/>
         <w:ind w:leftChars="0" w:left="0"/>
         <w:rPr>
           <w:rFonts w:ascii="Times New Roman" w:hAnsi="Times New Roman" w:cs="Times New Roman"/>
@@ -523,7 +1278,7 @@
     </w:p>
     <w:p>
       <w:pPr>
-        <w:pStyle w:val="ListParagraph"/>
+        <w:pStyle w:val="a3"/>
         <w:ind w:leftChars="0" w:left="0"/>
         <w:rPr>
           <w:rFonts w:ascii="Times New Roman" w:hAnsi="Times New Roman" w:cs="Times New Roman"/>
@@ -547,7 +1302,7 @@
     </w:p>
     <w:p>
       <w:pPr>
-        <w:pStyle w:val="ListParagraph"/>
+        <w:pStyle w:val="a3"/>
         <w:ind w:leftChars="0" w:left="0"/>
         <w:rPr>
           <w:rFonts w:ascii="Times New Roman" w:hAnsi="Times New Roman" w:cs="Times New Roman"/>
@@ -568,7 +1323,7 @@
     </w:p>
     <w:p>
       <w:pPr>
-        <w:pStyle w:val="ListParagraph"/>
+        <w:pStyle w:val="a3"/>
         <w:ind w:leftChars="0" w:left="0"/>
         <w:rPr>
           <w:rFonts w:ascii="Times New Roman" w:hAnsi="Times New Roman" w:cs="Times New Roman"/>
@@ -617,42 +1372,34 @@
       </w:pPr>
       <w:r>
         <w:rPr>
-          <w:rFonts w:ascii="Times New Roman" w:hAnsi="Times New Roman" w:cs="Times New Roman" w:hint="eastAsia"/>
+          <w:rFonts w:ascii="Times New Roman" w:hAnsi="Times New Roman" w:cs="Times New Roman"/>
           <w:i/>
           <w:iCs/>
           <w:color w:val="FF0000"/>
         </w:rPr>
-        <w:t>S</w:t>
-      </w:r>
-      <w:r>
-        <w:rPr>
-          <w:rFonts w:ascii="Times New Roman" w:hAnsi="Times New Roman" w:cs="Times New Roman" w:hint="eastAsia"/>
-          <w:i/>
-          <w:iCs/>
-          <w:color w:val="FF0000"/>
-        </w:rPr>
-        <w:t>imulation time</w:t>
+        <w:t>Simulation time</w:t>
       </w:r>
     </w:p>
     <w:p>
       <w:pPr>
-        <w:rPr>
-          <w:rFonts w:ascii="Times New Roman" w:hAnsi="Times New Roman" w:cs="Times New Roman" w:hint="eastAsia"/>
-          <w:i/>
-          <w:iCs/>
-          <w:color w:val="FF0000"/>
-        </w:rPr>
-      </w:pPr>
-      <w:r>
         <w:rPr>
           <w:rFonts w:ascii="Times New Roman" w:hAnsi="Times New Roman" w:cs="Times New Roman"/>
           <w:i/>
           <w:iCs/>
           <w:color w:val="FF0000"/>
         </w:rPr>
+      </w:pPr>
+      <w:r>
+        <w:rPr>
+          <w:rFonts w:ascii="Times New Roman" w:hAnsi="Times New Roman" w:cs="Times New Roman"/>
+          <w:i/>
+          <w:iCs/>
+          <w:noProof/>
+          <w:color w:val="FF0000"/>
+        </w:rPr>
         <w:lastRenderedPageBreak/>
         <w:drawing>
-          <wp:inline distT="0" distB="0" distL="0" distR="0" wp14:anchorId="6DA45861" wp14:editId="1D981C40">
+          <wp:inline distT="0" distB="0" distL="0" distR="0" wp14:anchorId="6DA45861" wp14:editId="65BE6302">
             <wp:extent cx="4572638" cy="5068007"/>
             <wp:effectExtent l="0" t="0" r="0" b="0"/>
             <wp:docPr id="620529744" name="Picture 1" descr="A screenshot of a computer program&#10;&#10;Description automatically generated"/>
@@ -667,7 +1414,7 @@
                     <pic:cNvPicPr/>
                   </pic:nvPicPr>
                   <pic:blipFill>
-                    <a:blip r:embed="rId7"/>
+                    <a:blip r:embed="rId11"/>
                     <a:stretch>
                       <a:fillRect/>
                     </a:stretch>
@@ -1348,21 +2095,21 @@
     <w:lsdException w:name="Unresolved Mention" w:semiHidden="1" w:unhideWhenUsed="1"/>
     <w:lsdException w:name="Smart Link" w:semiHidden="1" w:unhideWhenUsed="1"/>
   </w:latentStyles>
-  <w:style w:type="paragraph" w:default="1" w:styleId="Normal">
+  <w:style w:type="paragraph" w:default="1" w:styleId="a">
     <w:name w:val="Normal"/>
     <w:qFormat/>
-    <w:rsid w:val="00992169"/>
+    <w:rsid w:val="008A6D78"/>
     <w:pPr>
       <w:widowControl w:val="0"/>
     </w:pPr>
   </w:style>
-  <w:style w:type="character" w:default="1" w:styleId="DefaultParagraphFont">
+  <w:style w:type="character" w:default="1" w:styleId="a0">
     <w:name w:val="Default Paragraph Font"/>
     <w:uiPriority w:val="1"/>
     <w:semiHidden/>
     <w:unhideWhenUsed/>
   </w:style>
-  <w:style w:type="table" w:default="1" w:styleId="TableNormal">
+  <w:style w:type="table" w:default="1" w:styleId="a1">
     <w:name w:val="Normal Table"/>
     <w:uiPriority w:val="99"/>
     <w:semiHidden/>
@@ -1377,7 +2124,7 @@
       </w:tblCellMar>
     </w:tblPr>
   </w:style>
-  <w:style w:type="numbering" w:default="1" w:styleId="NoList">
+  <w:style w:type="numbering" w:default="1" w:styleId="a2">
     <w:name w:val="No List"/>
     <w:uiPriority w:val="99"/>
     <w:semiHidden/>
@@ -1385,7 +2132,7 @@
   </w:style>
   <w:style w:type="paragraph" w:customStyle="1" w:styleId="1">
     <w:name w:val="副標1"/>
-    <w:basedOn w:val="ListParagraph"/>
+    <w:basedOn w:val="a3"/>
     <w:link w:val="10"/>
     <w:qFormat/>
     <w:rsid w:val="00880921"/>
@@ -1405,7 +2152,7 @@
   </w:style>
   <w:style w:type="character" w:customStyle="1" w:styleId="10">
     <w:name w:val="副標1 字元"/>
-    <w:basedOn w:val="DefaultParagraphFont"/>
+    <w:basedOn w:val="a0"/>
     <w:link w:val="1"/>
     <w:rsid w:val="00880921"/>
     <w:rPr>
@@ -1415,9 +2162,9 @@
       <w:szCs w:val="24"/>
     </w:rPr>
   </w:style>
-  <w:style w:type="paragraph" w:styleId="ListParagraph">
+  <w:style w:type="paragraph" w:styleId="a3">
     <w:name w:val="List Paragraph"/>
-    <w:basedOn w:val="Normal"/>
+    <w:basedOn w:val="a"/>
     <w:uiPriority w:val="34"/>
     <w:qFormat/>
     <w:rsid w:val="00880921"/>
@@ -1425,9 +2172,9 @@
       <w:ind w:leftChars="200" w:left="480"/>
     </w:pPr>
   </w:style>
-  <w:style w:type="table" w:styleId="TableGrid">
+  <w:style w:type="table" w:styleId="a4">
     <w:name w:val="Table Grid"/>
-    <w:basedOn w:val="TableNormal"/>
+    <w:basedOn w:val="a1"/>
     <w:uiPriority w:val="39"/>
     <w:rsid w:val="00992169"/>
     <w:tblPr>
@@ -1441,10 +2188,10 @@
       </w:tblBorders>
     </w:tblPr>
   </w:style>
-  <w:style w:type="paragraph" w:styleId="Header">
+  <w:style w:type="paragraph" w:styleId="a5">
     <w:name w:val="header"/>
-    <w:basedOn w:val="Normal"/>
-    <w:link w:val="HeaderChar"/>
+    <w:basedOn w:val="a"/>
+    <w:link w:val="a6"/>
     <w:uiPriority w:val="99"/>
     <w:unhideWhenUsed/>
     <w:rsid w:val="00404F3A"/>
@@ -1460,10 +2207,10 @@
       <w:szCs w:val="20"/>
     </w:rPr>
   </w:style>
-  <w:style w:type="character" w:customStyle="1" w:styleId="HeaderChar">
-    <w:name w:val="Header Char"/>
-    <w:basedOn w:val="DefaultParagraphFont"/>
-    <w:link w:val="Header"/>
+  <w:style w:type="character" w:customStyle="1" w:styleId="a6">
+    <w:name w:val="頁首 字元"/>
+    <w:basedOn w:val="a0"/>
+    <w:link w:val="a5"/>
     <w:uiPriority w:val="99"/>
     <w:rsid w:val="00404F3A"/>
     <w:rPr>
@@ -1471,10 +2218,10 @@
       <w:szCs w:val="20"/>
     </w:rPr>
   </w:style>
-  <w:style w:type="paragraph" w:styleId="Footer">
+  <w:style w:type="paragraph" w:styleId="a7">
     <w:name w:val="footer"/>
-    <w:basedOn w:val="Normal"/>
-    <w:link w:val="FooterChar"/>
+    <w:basedOn w:val="a"/>
+    <w:link w:val="a8"/>
     <w:uiPriority w:val="99"/>
     <w:unhideWhenUsed/>
     <w:rsid w:val="00404F3A"/>
@@ -1490,10 +2237,10 @@
       <w:szCs w:val="20"/>
     </w:rPr>
   </w:style>
-  <w:style w:type="character" w:customStyle="1" w:styleId="FooterChar">
-    <w:name w:val="Footer Char"/>
-    <w:basedOn w:val="DefaultParagraphFont"/>
-    <w:link w:val="Footer"/>
+  <w:style w:type="character" w:customStyle="1" w:styleId="a8">
+    <w:name w:val="頁尾 字元"/>
+    <w:basedOn w:val="a0"/>
+    <w:link w:val="a7"/>
     <w:uiPriority w:val="99"/>
     <w:rsid w:val="00404F3A"/>
     <w:rPr>
@@ -1501,10 +2248,10 @@
       <w:szCs w:val="20"/>
     </w:rPr>
   </w:style>
-  <w:style w:type="paragraph" w:styleId="BalloonText">
+  <w:style w:type="paragraph" w:styleId="a9">
     <w:name w:val="Balloon Text"/>
-    <w:basedOn w:val="Normal"/>
-    <w:link w:val="BalloonTextChar"/>
+    <w:basedOn w:val="a"/>
+    <w:link w:val="aa"/>
     <w:uiPriority w:val="99"/>
     <w:semiHidden/>
     <w:unhideWhenUsed/>
@@ -1515,10 +2262,10 @@
       <w:szCs w:val="18"/>
     </w:rPr>
   </w:style>
-  <w:style w:type="character" w:customStyle="1" w:styleId="BalloonTextChar">
-    <w:name w:val="Balloon Text Char"/>
-    <w:basedOn w:val="DefaultParagraphFont"/>
-    <w:link w:val="BalloonText"/>
+  <w:style w:type="character" w:customStyle="1" w:styleId="aa">
+    <w:name w:val="註解方塊文字 字元"/>
+    <w:basedOn w:val="a0"/>
+    <w:link w:val="a9"/>
     <w:uiPriority w:val="99"/>
     <w:semiHidden/>
     <w:rsid w:val="00EA7068"/>

</xml_diff>